<commit_message>
en el documento agragar http://localhost/docs
</commit_message>
<xml_diff>
--- a/evidencia de la construccion.docx
+++ b/evidencia de la construccion.docx
@@ -1063,6 +1063,473 @@
                     <a:xfrm>
                       <a:off x="0" y="0"/>
                       <a:ext cx="5612130" cy="452120"/>
+                    </a:xfrm>
+                    <a:prstGeom prst="rect">
+                      <a:avLst/>
+                    </a:prstGeom>
+                  </pic:spPr>
+                </pic:pic>
+              </a:graphicData>
+            </a:graphic>
+          </wp:inline>
+        </w:drawing>
+      </w:r>
+      <w:r>
+        <w:rPr>
+          <w:rFonts w:ascii="Arial" w:hAnsi="Arial" w:cs="Arial"/>
+          <w:b/>
+          <w:bCs/>
+          <w:sz w:val="24"/>
+          <w:szCs w:val="24"/>
+        </w:rPr>
+        <w:br/>
+      </w:r>
+      <w:r>
+        <w:rPr>
+          <w:rFonts w:ascii="Arial" w:hAnsi="Arial" w:cs="Arial"/>
+          <w:b/>
+          <w:bCs/>
+          <w:sz w:val="24"/>
+          <w:szCs w:val="24"/>
+        </w:rPr>
+        <w:br/>
+      </w:r>
+      <w:proofErr w:type="spellStart"/>
+      <w:r>
+        <w:rPr>
+          <w:rFonts w:ascii="Arial" w:hAnsi="Arial" w:cs="Arial"/>
+          <w:b/>
+          <w:bCs/>
+          <w:sz w:val="24"/>
+          <w:szCs w:val="24"/>
+        </w:rPr>
+        <w:t>docker</w:t>
+      </w:r>
+      <w:proofErr w:type="spellEnd"/>
+      <w:r>
+        <w:rPr>
+          <w:rFonts w:ascii="Arial" w:hAnsi="Arial" w:cs="Arial"/>
+          <w:b/>
+          <w:bCs/>
+          <w:sz w:val="24"/>
+          <w:szCs w:val="24"/>
+        </w:rPr>
+        <w:t xml:space="preserve"> run -d --</w:t>
+      </w:r>
+      <w:proofErr w:type="spellStart"/>
+      <w:r>
+        <w:rPr>
+          <w:rFonts w:ascii="Arial" w:hAnsi="Arial" w:cs="Arial"/>
+          <w:b/>
+          <w:bCs/>
+          <w:sz w:val="24"/>
+          <w:szCs w:val="24"/>
+        </w:rPr>
+        <w:t>name</w:t>
+      </w:r>
+      <w:proofErr w:type="spellEnd"/>
+      <w:r>
+        <w:rPr>
+          <w:rFonts w:ascii="Arial" w:hAnsi="Arial" w:cs="Arial"/>
+          <w:b/>
+          <w:bCs/>
+          <w:sz w:val="24"/>
+          <w:szCs w:val="24"/>
+        </w:rPr>
+        <w:t xml:space="preserve"> </w:t>
+      </w:r>
+      <w:proofErr w:type="spellStart"/>
+      <w:r>
+        <w:rPr>
+          <w:rFonts w:ascii="Arial" w:hAnsi="Arial" w:cs="Arial"/>
+          <w:b/>
+          <w:bCs/>
+          <w:sz w:val="24"/>
+          <w:szCs w:val="24"/>
+        </w:rPr>
+        <w:t>fastapi</w:t>
+      </w:r>
+      <w:proofErr w:type="spellEnd"/>
+      <w:r>
+        <w:rPr>
+          <w:rFonts w:ascii="Arial" w:hAnsi="Arial" w:cs="Arial"/>
+          <w:b/>
+          <w:bCs/>
+          <w:sz w:val="24"/>
+          <w:szCs w:val="24"/>
+        </w:rPr>
+        <w:t xml:space="preserve">-test -p 80:80 </w:t>
+      </w:r>
+      <w:proofErr w:type="spellStart"/>
+      <w:r>
+        <w:rPr>
+          <w:rFonts w:ascii="Arial" w:hAnsi="Arial" w:cs="Arial"/>
+          <w:b/>
+          <w:bCs/>
+          <w:sz w:val="24"/>
+          <w:szCs w:val="24"/>
+        </w:rPr>
+        <w:t>fastapi</w:t>
+      </w:r>
+      <w:proofErr w:type="spellEnd"/>
+      <w:r>
+        <w:rPr>
+          <w:rFonts w:ascii="Arial" w:hAnsi="Arial" w:cs="Arial"/>
+          <w:b/>
+          <w:bCs/>
+          <w:sz w:val="24"/>
+          <w:szCs w:val="24"/>
+        </w:rPr>
+        <w:t>-test</w:t>
+      </w:r>
+    </w:p>
+    <w:p>
+      <w:pPr>
+        <w:rPr>
+          <w:rFonts w:ascii="Arial" w:hAnsi="Arial" w:cs="Arial"/>
+          <w:b/>
+          <w:bCs/>
+          <w:sz w:val="24"/>
+          <w:szCs w:val="24"/>
+        </w:rPr>
+      </w:pPr>
+      <w:r>
+        <w:rPr>
+          <w:noProof/>
+        </w:rPr>
+        <w:drawing>
+          <wp:inline distT="0" distB="0" distL="0" distR="0" wp14:anchorId="7C85BF06" wp14:editId="1B4469A5">
+            <wp:extent cx="6507727" cy="329878"/>
+            <wp:effectExtent l="0" t="0" r="0" b="0"/>
+            <wp:docPr id="193782655" name="Imagen 1"/>
+            <wp:cNvGraphicFramePr>
+              <a:graphicFrameLocks xmlns:a="http://schemas.openxmlformats.org/drawingml/2006/main" noChangeAspect="1"/>
+            </wp:cNvGraphicFramePr>
+            <a:graphic xmlns:a="http://schemas.openxmlformats.org/drawingml/2006/main">
+              <a:graphicData uri="http://schemas.openxmlformats.org/drawingml/2006/picture">
+                <pic:pic xmlns:pic="http://schemas.openxmlformats.org/drawingml/2006/picture">
+                  <pic:nvPicPr>
+                    <pic:cNvPr id="193782655" name=""/>
+                    <pic:cNvPicPr/>
+                  </pic:nvPicPr>
+                  <pic:blipFill>
+                    <a:blip r:embed="rId12"/>
+                    <a:stretch>
+                      <a:fillRect/>
+                    </a:stretch>
+                  </pic:blipFill>
+                  <pic:spPr>
+                    <a:xfrm>
+                      <a:off x="0" y="0"/>
+                      <a:ext cx="6591254" cy="334112"/>
+                    </a:xfrm>
+                    <a:prstGeom prst="rect">
+                      <a:avLst/>
+                    </a:prstGeom>
+                  </pic:spPr>
+                </pic:pic>
+              </a:graphicData>
+            </a:graphic>
+          </wp:inline>
+        </w:drawing>
+      </w:r>
+    </w:p>
+    <w:p>
+      <w:pPr>
+        <w:rPr>
+          <w:rFonts w:ascii="Arial" w:hAnsi="Arial" w:cs="Arial"/>
+          <w:b/>
+          <w:bCs/>
+          <w:sz w:val="24"/>
+          <w:szCs w:val="24"/>
+        </w:rPr>
+      </w:pPr>
+      <w:r>
+        <w:rPr>
+          <w:rFonts w:ascii="Arial" w:hAnsi="Arial" w:cs="Arial"/>
+          <w:b/>
+          <w:bCs/>
+          <w:sz w:val="24"/>
+          <w:szCs w:val="24"/>
+        </w:rPr>
+        <w:t xml:space="preserve">Docker </w:t>
+      </w:r>
+      <w:proofErr w:type="spellStart"/>
+      <w:r>
+        <w:rPr>
+          <w:rFonts w:ascii="Arial" w:hAnsi="Arial" w:cs="Arial"/>
+          <w:b/>
+          <w:bCs/>
+          <w:sz w:val="24"/>
+          <w:szCs w:val="24"/>
+        </w:rPr>
+        <w:t>ps</w:t>
+      </w:r>
+      <w:proofErr w:type="spellEnd"/>
+    </w:p>
+    <w:p>
+      <w:pPr>
+        <w:rPr>
+          <w:rFonts w:ascii="Arial" w:hAnsi="Arial" w:cs="Arial"/>
+          <w:b/>
+          <w:bCs/>
+          <w:sz w:val="24"/>
+          <w:szCs w:val="24"/>
+        </w:rPr>
+      </w:pPr>
+      <w:r>
+        <w:rPr>
+          <w:noProof/>
+        </w:rPr>
+        <w:drawing>
+          <wp:inline distT="0" distB="0" distL="0" distR="0" wp14:anchorId="31D0BDC8" wp14:editId="584BC8BC">
+            <wp:extent cx="6618110" cy="405114"/>
+            <wp:effectExtent l="0" t="0" r="0" b="0"/>
+            <wp:docPr id="398623829" name="Imagen 1"/>
+            <wp:cNvGraphicFramePr>
+              <a:graphicFrameLocks xmlns:a="http://schemas.openxmlformats.org/drawingml/2006/main" noChangeAspect="1"/>
+            </wp:cNvGraphicFramePr>
+            <a:graphic xmlns:a="http://schemas.openxmlformats.org/drawingml/2006/main">
+              <a:graphicData uri="http://schemas.openxmlformats.org/drawingml/2006/picture">
+                <pic:pic xmlns:pic="http://schemas.openxmlformats.org/drawingml/2006/picture">
+                  <pic:nvPicPr>
+                    <pic:cNvPr id="398623829" name=""/>
+                    <pic:cNvPicPr/>
+                  </pic:nvPicPr>
+                  <pic:blipFill>
+                    <a:blip r:embed="rId13"/>
+                    <a:stretch>
+                      <a:fillRect/>
+                    </a:stretch>
+                  </pic:blipFill>
+                  <pic:spPr>
+                    <a:xfrm>
+                      <a:off x="0" y="0"/>
+                      <a:ext cx="6793014" cy="415820"/>
+                    </a:xfrm>
+                    <a:prstGeom prst="rect">
+                      <a:avLst/>
+                    </a:prstGeom>
+                  </pic:spPr>
+                </pic:pic>
+              </a:graphicData>
+            </a:graphic>
+          </wp:inline>
+        </w:drawing>
+      </w:r>
+    </w:p>
+    <w:p>
+      <w:pPr>
+        <w:rPr>
+          <w:rFonts w:ascii="Arial" w:hAnsi="Arial" w:cs="Arial"/>
+          <w:b/>
+          <w:bCs/>
+          <w:sz w:val="24"/>
+          <w:szCs w:val="24"/>
+        </w:rPr>
+      </w:pPr>
+      <w:r>
+        <w:rPr>
+          <w:rFonts w:ascii="Arial" w:hAnsi="Arial" w:cs="Arial"/>
+          <w:b/>
+          <w:bCs/>
+          <w:sz w:val="24"/>
+          <w:szCs w:val="24"/>
+        </w:rPr>
+        <w:t>En el puerto localhost:80</w:t>
+      </w:r>
+      <w:r>
+        <w:rPr>
+          <w:rFonts w:ascii="Arial" w:hAnsi="Arial" w:cs="Arial"/>
+          <w:b/>
+          <w:bCs/>
+          <w:sz w:val="24"/>
+          <w:szCs w:val="24"/>
+        </w:rPr>
+        <w:br/>
+      </w:r>
+      <w:r>
+        <w:rPr>
+          <w:noProof/>
+        </w:rPr>
+        <w:drawing>
+          <wp:inline distT="0" distB="0" distL="0" distR="0" wp14:anchorId="76FAF086" wp14:editId="2B238D85">
+            <wp:extent cx="6281094" cy="2100805"/>
+            <wp:effectExtent l="0" t="0" r="5715" b="0"/>
+            <wp:docPr id="1574455903" name="Imagen 1"/>
+            <wp:cNvGraphicFramePr>
+              <a:graphicFrameLocks xmlns:a="http://schemas.openxmlformats.org/drawingml/2006/main" noChangeAspect="1"/>
+            </wp:cNvGraphicFramePr>
+            <a:graphic xmlns:a="http://schemas.openxmlformats.org/drawingml/2006/main">
+              <a:graphicData uri="http://schemas.openxmlformats.org/drawingml/2006/picture">
+                <pic:pic xmlns:pic="http://schemas.openxmlformats.org/drawingml/2006/picture">
+                  <pic:nvPicPr>
+                    <pic:cNvPr id="1574455903" name=""/>
+                    <pic:cNvPicPr/>
+                  </pic:nvPicPr>
+                  <pic:blipFill>
+                    <a:blip r:embed="rId14"/>
+                    <a:stretch>
+                      <a:fillRect/>
+                    </a:stretch>
+                  </pic:blipFill>
+                  <pic:spPr>
+                    <a:xfrm>
+                      <a:off x="0" y="0"/>
+                      <a:ext cx="6293324" cy="2104895"/>
+                    </a:xfrm>
+                    <a:prstGeom prst="rect">
+                      <a:avLst/>
+                    </a:prstGeom>
+                  </pic:spPr>
+                </pic:pic>
+              </a:graphicData>
+            </a:graphic>
+          </wp:inline>
+        </w:drawing>
+      </w:r>
+    </w:p>
+    <w:p>
+      <w:pPr>
+        <w:rPr>
+          <w:rFonts w:ascii="Arial" w:hAnsi="Arial" w:cs="Arial"/>
+          <w:b/>
+          <w:bCs/>
+          <w:sz w:val="24"/>
+          <w:szCs w:val="24"/>
+        </w:rPr>
+      </w:pPr>
+      <w:r>
+        <w:rPr>
+          <w:rFonts w:ascii="Arial" w:hAnsi="Arial" w:cs="Arial"/>
+          <w:b/>
+          <w:bCs/>
+          <w:sz w:val="24"/>
+          <w:szCs w:val="24"/>
+        </w:rPr>
+        <w:lastRenderedPageBreak/>
+        <w:t>http://localhost/docs</w:t>
+      </w:r>
+      <w:r>
+        <w:rPr>
+          <w:rFonts w:ascii="Arial" w:hAnsi="Arial" w:cs="Arial"/>
+          <w:b/>
+          <w:bCs/>
+          <w:sz w:val="24"/>
+          <w:szCs w:val="24"/>
+        </w:rPr>
+        <w:t xml:space="preserve"> </w:t>
+      </w:r>
+      <w:r>
+        <w:rPr>
+          <w:rFonts w:ascii="Arial" w:hAnsi="Arial" w:cs="Arial"/>
+          <w:b/>
+          <w:bCs/>
+          <w:sz w:val="24"/>
+          <w:szCs w:val="24"/>
+        </w:rPr>
+        <w:br/>
+      </w:r>
+      <w:r>
+        <w:rPr>
+          <w:rFonts w:ascii="Arial" w:hAnsi="Arial" w:cs="Arial"/>
+          <w:b/>
+          <w:bCs/>
+          <w:sz w:val="24"/>
+          <w:szCs w:val="24"/>
+        </w:rPr>
+        <w:t>http://localhost/docs#/default/read_item_items__item_id__get</w:t>
+      </w:r>
+      <w:r>
+        <w:rPr>
+          <w:rFonts w:ascii="Arial" w:hAnsi="Arial" w:cs="Arial"/>
+          <w:b/>
+          <w:bCs/>
+          <w:sz w:val="24"/>
+          <w:szCs w:val="24"/>
+        </w:rPr>
+        <w:br/>
+      </w:r>
+      <w:r>
+        <w:rPr>
+          <w:noProof/>
+        </w:rPr>
+        <w:drawing>
+          <wp:inline distT="0" distB="0" distL="0" distR="0" wp14:anchorId="452C06CC" wp14:editId="48978A9E">
+            <wp:extent cx="6175094" cy="3214710"/>
+            <wp:effectExtent l="0" t="0" r="0" b="5080"/>
+            <wp:docPr id="1296091348" name="Imagen 1"/>
+            <wp:cNvGraphicFramePr>
+              <a:graphicFrameLocks xmlns:a="http://schemas.openxmlformats.org/drawingml/2006/main" noChangeAspect="1"/>
+            </wp:cNvGraphicFramePr>
+            <a:graphic xmlns:a="http://schemas.openxmlformats.org/drawingml/2006/main">
+              <a:graphicData uri="http://schemas.openxmlformats.org/drawingml/2006/picture">
+                <pic:pic xmlns:pic="http://schemas.openxmlformats.org/drawingml/2006/picture">
+                  <pic:nvPicPr>
+                    <pic:cNvPr id="1296091348" name=""/>
+                    <pic:cNvPicPr/>
+                  </pic:nvPicPr>
+                  <pic:blipFill>
+                    <a:blip r:embed="rId15"/>
+                    <a:stretch>
+                      <a:fillRect/>
+                    </a:stretch>
+                  </pic:blipFill>
+                  <pic:spPr>
+                    <a:xfrm>
+                      <a:off x="0" y="0"/>
+                      <a:ext cx="6188065" cy="3221463"/>
+                    </a:xfrm>
+                    <a:prstGeom prst="rect">
+                      <a:avLst/>
+                    </a:prstGeom>
+                  </pic:spPr>
+                </pic:pic>
+              </a:graphicData>
+            </a:graphic>
+          </wp:inline>
+        </w:drawing>
+      </w:r>
+    </w:p>
+    <w:p>
+      <w:pPr>
+        <w:rPr>
+          <w:rFonts w:ascii="Arial" w:hAnsi="Arial" w:cs="Arial"/>
+          <w:b/>
+          <w:bCs/>
+          <w:sz w:val="24"/>
+          <w:szCs w:val="24"/>
+        </w:rPr>
+      </w:pPr>
+      <w:r>
+        <w:rPr>
+          <w:noProof/>
+        </w:rPr>
+        <w:drawing>
+          <wp:inline distT="0" distB="0" distL="0" distR="0" wp14:anchorId="73AA84AA" wp14:editId="7123BA87">
+            <wp:extent cx="6255176" cy="2615878"/>
+            <wp:effectExtent l="0" t="0" r="0" b="0"/>
+            <wp:docPr id="2009596177" name="Imagen 1"/>
+            <wp:cNvGraphicFramePr>
+              <a:graphicFrameLocks xmlns:a="http://schemas.openxmlformats.org/drawingml/2006/main" noChangeAspect="1"/>
+            </wp:cNvGraphicFramePr>
+            <a:graphic xmlns:a="http://schemas.openxmlformats.org/drawingml/2006/main">
+              <a:graphicData uri="http://schemas.openxmlformats.org/drawingml/2006/picture">
+                <pic:pic xmlns:pic="http://schemas.openxmlformats.org/drawingml/2006/picture">
+                  <pic:nvPicPr>
+                    <pic:cNvPr id="2009596177" name=""/>
+                    <pic:cNvPicPr/>
+                  </pic:nvPicPr>
+                  <pic:blipFill>
+                    <a:blip r:embed="rId16"/>
+                    <a:stretch>
+                      <a:fillRect/>
+                    </a:stretch>
+                  </pic:blipFill>
+                  <pic:spPr>
+                    <a:xfrm>
+                      <a:off x="0" y="0"/>
+                      <a:ext cx="6261492" cy="2618519"/>
                     </a:xfrm>
                     <a:prstGeom prst="rect">
                       <a:avLst/>
@@ -1514,6 +1981,29 @@
     <w:semiHidden/>
     <w:unhideWhenUsed/>
   </w:style>
+  <w:style w:type="character" w:styleId="Hipervnculo">
+    <w:name w:val="Hyperlink"/>
+    <w:basedOn w:val="Fuentedeprrafopredeter"/>
+    <w:uiPriority w:val="99"/>
+    <w:unhideWhenUsed/>
+    <w:rsid w:val="008162B8"/>
+    <w:rPr>
+      <w:color w:val="0563C1" w:themeColor="hyperlink"/>
+      <w:u w:val="single"/>
+    </w:rPr>
+  </w:style>
+  <w:style w:type="character" w:styleId="Mencinsinresolver">
+    <w:name w:val="Unresolved Mention"/>
+    <w:basedOn w:val="Fuentedeprrafopredeter"/>
+    <w:uiPriority w:val="99"/>
+    <w:semiHidden/>
+    <w:unhideWhenUsed/>
+    <w:rsid w:val="008162B8"/>
+    <w:rPr>
+      <w:color w:val="605E5C"/>
+      <w:shd w:val="clear" w:color="auto" w:fill="E1DFDD"/>
+    </w:rPr>
+  </w:style>
 </w:styles>
 </file>
 

</xml_diff>